<commit_message>
add PDF version of zvit
</commit_message>
<xml_diff>
--- a/Lab3_Zvit.docx
+++ b/Lab3_Zvit.docx
@@ -1462,7 +1462,21 @@
         <w:rPr>
           <w:lang w:val="uk-UA"/>
         </w:rPr>
-        <w:t>Діаграма контейнерів показує високорівневу структуру архітектури програмного забезпечення та розподіл обов'язків між її компонентами. Вона також показує основні</w:t>
+        <w:t xml:space="preserve">Діаграма контейнерів показує </w:t>
+      </w:r>
+      <w:proofErr w:type="spellStart"/>
+      <w:r>
+        <w:rPr>
+          <w:lang w:val="uk-UA"/>
+        </w:rPr>
+        <w:t>високорівневу</w:t>
+      </w:r>
+      <w:proofErr w:type="spellEnd"/>
+      <w:r>
+        <w:rPr>
+          <w:lang w:val="uk-UA"/>
+        </w:rPr>
+        <w:t xml:space="preserve"> структуру архітектури програмного забезпечення та розподіл обов'язків між її компонентами. Вона також показує основні</w:t>
       </w:r>
       <w:r>
         <w:rPr>
@@ -1699,7 +1713,21 @@
         <w:rPr>
           <w:lang w:val="uk-UA"/>
         </w:rPr>
-        <w:t xml:space="preserve">, що спроєктовано за </w:t>
+        <w:t xml:space="preserve">, що </w:t>
+      </w:r>
+      <w:proofErr w:type="spellStart"/>
+      <w:r>
+        <w:rPr>
+          <w:lang w:val="uk-UA"/>
+        </w:rPr>
+        <w:t>спроєктовано</w:t>
+      </w:r>
+      <w:proofErr w:type="spellEnd"/>
+      <w:r>
+        <w:rPr>
+          <w:lang w:val="uk-UA"/>
+        </w:rPr>
+        <w:t xml:space="preserve"> за </w:t>
       </w:r>
       <w:r>
         <w:rPr>
@@ -1806,7 +1834,7 @@
         <w:ind w:left="720" w:firstLine="360"/>
         <w:jc w:val="both"/>
         <w:rPr>
-          <w:lang w:val="en-US"/>
+          <w:lang w:val="uk-UA"/>
         </w:rPr>
       </w:pPr>
       <w:r>
@@ -2104,6 +2132,7 @@
       <w:r>
         <w:rPr>
           <w:rFonts w:cs="Times New Roman"/>
+          <w:lang w:val="uk-UA"/>
         </w:rPr>
         <w:t xml:space="preserve"> </w:t>
       </w:r>
@@ -2117,6 +2146,7 @@
       <w:r>
         <w:rPr>
           <w:rFonts w:cs="Times New Roman"/>
+          <w:lang w:val="uk-UA"/>
         </w:rPr>
         <w:t>.</w:t>
       </w:r>
@@ -2405,20 +2435,65 @@
     </w:p>
     <w:p>
       <w:pPr>
+        <w:spacing w:line="259" w:lineRule="auto"/>
+        <w:rPr>
+          <w:rFonts w:cs="Times New Roman"/>
+          <w:lang w:val="uk-UA"/>
+        </w:rPr>
+      </w:pPr>
+      <w:r>
+        <w:rPr>
+          <w:rFonts w:cs="Times New Roman"/>
+          <w:lang w:val="uk-UA"/>
+        </w:rPr>
+        <w:br w:type="page"/>
+      </w:r>
+    </w:p>
+    <w:p>
+      <w:pPr>
         <w:spacing w:after="0"/>
         <w:ind w:firstLine="720"/>
         <w:jc w:val="both"/>
         <w:rPr>
           <w:rFonts w:cs="Times New Roman"/>
-          <w:b/>
-          <w:bCs/>
-          <w:lang w:val="uk-UA"/>
-        </w:rPr>
-      </w:pPr>
-    </w:p>
-    <w:p>
-      <w:pPr>
-        <w:spacing w:after="0"/>
+          <w:lang w:val="uk-UA"/>
+        </w:rPr>
+        <w:sectPr>
+          <w:pgSz w:w="11906" w:h="16838" w:code="9"/>
+          <w:pgMar w:top="1134" w:right="851" w:bottom="1134" w:left="1701" w:header="709" w:footer="709" w:gutter="0"/>
+          <w:cols w:space="708"/>
+          <w:docGrid w:linePitch="360"/>
+        </w:sectPr>
+      </w:pPr>
+    </w:p>
+    <w:p>
+      <w:pPr>
+        <w:spacing w:after="0"/>
+        <w:ind w:firstLine="720"/>
+        <w:jc w:val="both"/>
+        <w:rPr>
+          <w:rFonts w:cs="Times New Roman"/>
+          <w:lang w:val="uk-UA"/>
+        </w:rPr>
+      </w:pPr>
+    </w:p>
+    <w:p>
+      <w:pPr>
+        <w:spacing w:after="0"/>
+        <w:ind w:firstLine="720"/>
+        <w:jc w:val="both"/>
+        <w:rPr>
+          <w:rFonts w:cs="Times New Roman"/>
+          <w:b/>
+          <w:bCs/>
+          <w:lang w:val="uk-UA"/>
+        </w:rPr>
+      </w:pPr>
+    </w:p>
+    <w:p>
+      <w:pPr>
+        <w:spacing w:after="0"/>
+        <w:ind w:left="-1620"/>
         <w:jc w:val="both"/>
         <w:rPr>
           <w:rFonts w:cs="Times New Roman"/>
@@ -2432,10 +2507,10 @@
           <w:noProof/>
         </w:rPr>
         <w:drawing>
-          <wp:inline distT="0" distB="0" distL="0" distR="0" wp14:anchorId="47F4681E" wp14:editId="503BC456">
-            <wp:extent cx="5939790" cy="2657475"/>
-            <wp:effectExtent l="0" t="0" r="3810" b="9525"/>
-            <wp:docPr id="2004375767" name="Picture 3"/>
+          <wp:inline distT="0" distB="0" distL="0" distR="0" wp14:anchorId="60229C20" wp14:editId="3A1CBDCD">
+            <wp:extent cx="7403774" cy="3026980"/>
+            <wp:effectExtent l="0" t="0" r="6985" b="2540"/>
+            <wp:docPr id="1613836226" name="Picture 1"/>
             <wp:cNvGraphicFramePr>
               <a:graphicFrameLocks xmlns:a="http://schemas.openxmlformats.org/drawingml/2006/main" noChangeAspect="1"/>
             </wp:cNvGraphicFramePr>
@@ -2443,13 +2518,13 @@
               <a:graphicData uri="http://schemas.openxmlformats.org/drawingml/2006/picture">
                 <pic:pic xmlns:pic="http://schemas.openxmlformats.org/drawingml/2006/picture">
                   <pic:nvPicPr>
-                    <pic:cNvPr id="0" name="Picture 4"/>
+                    <pic:cNvPr id="0" name="Picture 1"/>
                     <pic:cNvPicPr>
                       <a:picLocks noChangeAspect="1" noChangeArrowheads="1"/>
                     </pic:cNvPicPr>
                   </pic:nvPicPr>
                   <pic:blipFill>
-                    <a:blip r:embed="rId9">
+                    <a:blip r:embed="rId9" cstate="print">
                       <a:extLst>
                         <a:ext uri="{28A0092B-C50C-407E-A947-70E740481C1C}">
                           <a14:useLocalDpi xmlns:a14="http://schemas.microsoft.com/office/drawing/2010/main" val="0"/>
@@ -2464,7 +2539,7 @@
                   <pic:spPr bwMode="auto">
                     <a:xfrm>
                       <a:off x="0" y="0"/>
-                      <a:ext cx="5939790" cy="2657475"/>
+                      <a:ext cx="7502586" cy="3067379"/>
                     </a:xfrm>
                     <a:prstGeom prst="rect">
                       <a:avLst/>
@@ -2516,8 +2591,46 @@
           <w:rFonts w:cs="Times New Roman"/>
           <w:lang w:val="en-US"/>
         </w:rPr>
-        <w:t>Code Diagram</w:t>
-      </w:r>
+        <w:t>Code</w:t>
+      </w:r>
+      <w:r>
+        <w:rPr>
+          <w:rFonts w:cs="Times New Roman"/>
+        </w:rPr>
+        <w:t xml:space="preserve"> </w:t>
+      </w:r>
+      <w:r>
+        <w:rPr>
+          <w:rFonts w:cs="Times New Roman"/>
+          <w:lang w:val="en-US"/>
+        </w:rPr>
+        <w:t>Diagram</w:t>
+      </w:r>
+    </w:p>
+    <w:p>
+      <w:pPr>
+        <w:spacing w:line="259" w:lineRule="auto"/>
+        <w:rPr>
+          <w:rFonts w:cs="Times New Roman"/>
+          <w:lang w:val="en-US"/>
+        </w:rPr>
+      </w:pPr>
+      <w:r>
+        <w:rPr>
+          <w:rFonts w:cs="Times New Roman"/>
+          <w:lang w:val="en-US"/>
+        </w:rPr>
+        <w:br w:type="page"/>
+      </w:r>
+    </w:p>
+    <w:p>
+      <w:pPr>
+        <w:spacing w:after="0"/>
+        <w:jc w:val="center"/>
+        <w:rPr>
+          <w:rFonts w:cs="Times New Roman"/>
+        </w:rPr>
+      </w:pPr>
     </w:p>
     <w:p>
       <w:pPr>
@@ -2526,11 +2639,32 @@
         <w:jc w:val="both"/>
         <w:rPr>
           <w:rFonts w:cs="Times New Roman"/>
-          <w:b/>
-          <w:bCs/>
-          <w:lang w:val="uk-UA"/>
-        </w:rPr>
-      </w:pPr>
+          <w:lang w:val="uk-UA"/>
+        </w:rPr>
+      </w:pPr>
+      <w:r>
+        <w:rPr>
+          <w:rFonts w:cs="Times New Roman"/>
+          <w:lang w:val="uk-UA"/>
+        </w:rPr>
+        <w:t xml:space="preserve">Для бази даних було виокремлено наступні сутності: Лікар, Пацієнт, Часовий </w:t>
+      </w:r>
+      <w:proofErr w:type="spellStart"/>
+      <w:r>
+        <w:rPr>
+          <w:rFonts w:cs="Times New Roman"/>
+          <w:lang w:val="uk-UA"/>
+        </w:rPr>
+        <w:t>слот</w:t>
+      </w:r>
+      <w:proofErr w:type="spellEnd"/>
+      <w:r>
+        <w:rPr>
+          <w:rFonts w:cs="Times New Roman"/>
+          <w:lang w:val="uk-UA"/>
+        </w:rPr>
+        <w:t>, Запис. Їх поля та зв’язки можна побачити на діаграмі:</w:t>
+      </w:r>
     </w:p>
     <w:p>
       <w:pPr>
@@ -2542,61 +2676,27 @@
           <w:lang w:val="uk-UA"/>
         </w:rPr>
       </w:pPr>
-      <w:r>
-        <w:rPr>
-          <w:rFonts w:cs="Times New Roman"/>
-          <w:lang w:val="uk-UA"/>
-        </w:rPr>
-        <w:lastRenderedPageBreak/>
-        <w:t xml:space="preserve">Для бази даних було виокремлено наступні сутності: Лікар, Пацієнт, Користувач, Часовий </w:t>
-      </w:r>
-      <w:proofErr w:type="spellStart"/>
-      <w:r>
-        <w:rPr>
-          <w:rFonts w:cs="Times New Roman"/>
-          <w:lang w:val="uk-UA"/>
-        </w:rPr>
-        <w:t>слот</w:t>
-      </w:r>
-      <w:proofErr w:type="spellEnd"/>
-      <w:r>
-        <w:rPr>
-          <w:rFonts w:cs="Times New Roman"/>
-          <w:lang w:val="uk-UA"/>
-        </w:rPr>
-        <w:t>, Запис. Їх поля та зв’язки можна побачити на діаграмі:</w:t>
-      </w:r>
-    </w:p>
-    <w:p>
-      <w:pPr>
-        <w:spacing w:after="0"/>
-        <w:ind w:firstLine="720"/>
-        <w:jc w:val="both"/>
-        <w:rPr>
-          <w:rFonts w:cs="Times New Roman"/>
-          <w:lang w:val="uk-UA"/>
-        </w:rPr>
-      </w:pPr>
-    </w:p>
-    <w:p>
-      <w:pPr>
-        <w:spacing w:after="0"/>
-        <w:jc w:val="both"/>
-        <w:rPr>
-          <w:rFonts w:cs="Times New Roman"/>
-          <w:lang w:val="uk-UA"/>
-        </w:rPr>
-      </w:pPr>
-      <w:r>
-        <w:rPr>
-          <w:rFonts w:cs="Times New Roman"/>
+    </w:p>
+    <w:p>
+      <w:pPr>
+        <w:spacing w:after="0"/>
+        <w:jc w:val="both"/>
+        <w:rPr>
+          <w:rFonts w:cs="Times New Roman"/>
+          <w:lang w:val="uk-UA"/>
+        </w:rPr>
+      </w:pPr>
+      <w:r>
+        <w:rPr>
+          <w:rFonts w:cs="Times New Roman"/>
+          <w:noProof/>
           <w:lang w:val="uk-UA"/>
         </w:rPr>
         <w:drawing>
-          <wp:inline distT="0" distB="0" distL="0" distR="0" wp14:anchorId="7E1C9150" wp14:editId="23D5D65A">
-            <wp:extent cx="5939790" cy="3325495"/>
-            <wp:effectExtent l="0" t="0" r="3810" b="8255"/>
-            <wp:docPr id="745142164" name="Picture 1"/>
+          <wp:inline distT="0" distB="0" distL="0" distR="0" wp14:anchorId="2E486466" wp14:editId="2402DC28">
+            <wp:extent cx="5939790" cy="2578735"/>
+            <wp:effectExtent l="0" t="0" r="3810" b="0"/>
+            <wp:docPr id="272344077" name="Picture 1"/>
             <wp:cNvGraphicFramePr>
               <a:graphicFrameLocks xmlns:a="http://schemas.openxmlformats.org/drawingml/2006/main" noChangeAspect="1"/>
             </wp:cNvGraphicFramePr>
@@ -2604,7 +2704,7 @@
               <a:graphicData uri="http://schemas.openxmlformats.org/drawingml/2006/picture">
                 <pic:pic xmlns:pic="http://schemas.openxmlformats.org/drawingml/2006/picture">
                   <pic:nvPicPr>
-                    <pic:cNvPr id="745142164" name=""/>
+                    <pic:cNvPr id="272344077" name=""/>
                     <pic:cNvPicPr/>
                   </pic:nvPicPr>
                   <pic:blipFill>
@@ -2616,7 +2716,7 @@
                   <pic:spPr>
                     <a:xfrm>
                       <a:off x="0" y="0"/>
-                      <a:ext cx="5939790" cy="3325495"/>
+                      <a:ext cx="5939790" cy="2578735"/>
                     </a:xfrm>
                     <a:prstGeom prst="rect">
                       <a:avLst/>
@@ -2669,7 +2769,13 @@
           <w:rFonts w:cs="Times New Roman"/>
           <w:lang w:val="en-US"/>
         </w:rPr>
-        <w:t>ER-</w:t>
+        <w:t>ER</w:t>
+      </w:r>
+      <w:r>
+        <w:rPr>
+          <w:rFonts w:cs="Times New Roman"/>
+        </w:rPr>
+        <w:t>-</w:t>
       </w:r>
       <w:r>
         <w:rPr>
@@ -2688,7 +2794,7 @@
           <w:rFonts w:cs="Times New Roman"/>
           <w:b/>
           <w:bCs/>
-          <w:lang w:val="uk-UA"/>
+          <w:lang w:val="en-US"/>
         </w:rPr>
       </w:pPr>
     </w:p>
@@ -2702,144 +2808,850 @@
           <w:lang w:val="uk-UA"/>
         </w:rPr>
       </w:pPr>
-      <w:r>
-        <w:rPr>
-          <w:rFonts w:cs="Times New Roman"/>
-          <w:b/>
-          <w:bCs/>
-          <w:lang w:val="uk-UA"/>
-        </w:rPr>
+      <w:proofErr w:type="spellStart"/>
+      <w:r>
+        <w:rPr>
+          <w:rFonts w:cs="Times New Roman"/>
+        </w:rPr>
+        <w:t>Контракти</w:t>
+      </w:r>
+      <w:proofErr w:type="spellEnd"/>
+      <w:r>
+        <w:rPr>
+          <w:rFonts w:cs="Times New Roman"/>
+          <w:lang w:val="uk-UA"/>
+        </w:rPr>
+        <w:t>:</w:t>
+      </w:r>
+    </w:p>
+    <w:p>
+      <w:pPr>
+        <w:spacing w:after="0"/>
+        <w:ind w:firstLine="720"/>
+        <w:jc w:val="both"/>
+        <w:rPr>
+          <w:rFonts w:cs="Times New Roman"/>
+          <w:lang w:val="uk-UA"/>
+        </w:rPr>
+      </w:pPr>
+    </w:p>
+    <w:p>
+      <w:pPr>
+        <w:spacing w:after="0"/>
+        <w:jc w:val="both"/>
+        <w:rPr>
+          <w:rFonts w:cs="Times New Roman"/>
+          <w:lang w:val="uk-UA"/>
+        </w:rPr>
+      </w:pPr>
+      <w:r>
+        <w:rPr>
+          <w:rFonts w:cs="Times New Roman"/>
+          <w:noProof/>
+          <w:lang w:val="uk-UA"/>
+        </w:rPr>
+        <w:drawing>
+          <wp:inline distT="0" distB="0" distL="0" distR="0" wp14:anchorId="0A589414" wp14:editId="5D2CFB30">
+            <wp:extent cx="5939790" cy="4104005"/>
+            <wp:effectExtent l="0" t="0" r="3810" b="0"/>
+            <wp:docPr id="2039624248" name="Picture 1"/>
+            <wp:cNvGraphicFramePr>
+              <a:graphicFrameLocks xmlns:a="http://schemas.openxmlformats.org/drawingml/2006/main" noChangeAspect="1"/>
+            </wp:cNvGraphicFramePr>
+            <a:graphic xmlns:a="http://schemas.openxmlformats.org/drawingml/2006/main">
+              <a:graphicData uri="http://schemas.openxmlformats.org/drawingml/2006/picture">
+                <pic:pic xmlns:pic="http://schemas.openxmlformats.org/drawingml/2006/picture">
+                  <pic:nvPicPr>
+                    <pic:cNvPr id="2039624248" name=""/>
+                    <pic:cNvPicPr/>
+                  </pic:nvPicPr>
+                  <pic:blipFill>
+                    <a:blip r:embed="rId11"/>
+                    <a:stretch>
+                      <a:fillRect/>
+                    </a:stretch>
+                  </pic:blipFill>
+                  <pic:spPr>
+                    <a:xfrm>
+                      <a:off x="0" y="0"/>
+                      <a:ext cx="5939790" cy="4104005"/>
+                    </a:xfrm>
+                    <a:prstGeom prst="rect">
+                      <a:avLst/>
+                    </a:prstGeom>
+                  </pic:spPr>
+                </pic:pic>
+              </a:graphicData>
+            </a:graphic>
+          </wp:inline>
+        </w:drawing>
+      </w:r>
+    </w:p>
+    <w:p>
+      <w:pPr>
+        <w:spacing w:after="0"/>
+        <w:jc w:val="center"/>
+        <w:rPr>
+          <w:rFonts w:cs="Times New Roman"/>
+          <w:lang w:val="en-US"/>
+        </w:rPr>
+      </w:pPr>
+      <w:r>
+        <w:rPr>
+          <w:rFonts w:cs="Times New Roman"/>
+          <w:b/>
+          <w:bCs/>
+          <w:lang w:val="uk-UA"/>
+        </w:rPr>
+        <w:t>Рис. 6</w:t>
+      </w:r>
+      <w:r>
+        <w:rPr>
+          <w:rFonts w:cs="Times New Roman"/>
+          <w:lang w:val="uk-UA"/>
+        </w:rPr>
+        <w:t xml:space="preserve"> – </w:t>
+      </w:r>
+      <w:proofErr w:type="spellStart"/>
+      <w:r>
+        <w:rPr>
+          <w:rFonts w:cs="Times New Roman"/>
+          <w:lang w:val="uk-UA"/>
+        </w:rPr>
+        <w:t>ендпоінти</w:t>
+      </w:r>
+      <w:proofErr w:type="spellEnd"/>
+      <w:r>
+        <w:rPr>
+          <w:rFonts w:cs="Times New Roman"/>
+          <w:lang w:val="uk-UA"/>
+        </w:rPr>
+        <w:t xml:space="preserve"> для </w:t>
+      </w:r>
+      <w:r>
+        <w:rPr>
+          <w:rFonts w:cs="Times New Roman"/>
+          <w:lang w:val="en-US"/>
+        </w:rPr>
+        <w:t>Doctors</w:t>
+      </w:r>
+      <w:r>
+        <w:rPr>
+          <w:rFonts w:cs="Times New Roman"/>
+          <w:lang w:val="en-US"/>
+        </w:rPr>
+        <w:t xml:space="preserve">, </w:t>
+      </w:r>
+      <w:r>
+        <w:rPr>
+          <w:rFonts w:cs="Times New Roman"/>
+          <w:lang w:val="en-US"/>
+        </w:rPr>
+        <w:t xml:space="preserve">Patients </w:t>
+      </w:r>
+      <w:r>
+        <w:rPr>
+          <w:rFonts w:cs="Times New Roman"/>
+          <w:lang w:val="uk-UA"/>
+        </w:rPr>
+        <w:t xml:space="preserve">та </w:t>
+      </w:r>
+      <w:r>
+        <w:rPr>
+          <w:rFonts w:cs="Times New Roman"/>
+          <w:lang w:val="en-US"/>
+        </w:rPr>
+        <w:t>Records</w:t>
+      </w:r>
+    </w:p>
+    <w:p>
+      <w:pPr>
+        <w:spacing w:line="259" w:lineRule="auto"/>
+        <w:rPr>
+          <w:rFonts w:cs="Times New Roman"/>
+          <w:b/>
+          <w:bCs/>
+          <w:lang w:val="en-US"/>
+        </w:rPr>
+      </w:pPr>
+      <w:r>
+        <w:rPr>
+          <w:rFonts w:cs="Times New Roman"/>
+          <w:b/>
+          <w:bCs/>
+          <w:lang w:val="en-US"/>
+        </w:rPr>
+        <w:br w:type="page"/>
+      </w:r>
+    </w:p>
+    <w:p>
+      <w:pPr>
+        <w:spacing w:after="0"/>
+        <w:jc w:val="both"/>
+        <w:rPr>
+          <w:rFonts w:cs="Times New Roman"/>
+          <w:b/>
+          <w:bCs/>
+          <w:lang w:val="en-US"/>
+        </w:rPr>
+      </w:pPr>
+      <w:r>
+        <w:rPr>
+          <w:rFonts w:cs="Times New Roman"/>
+          <w:b/>
+          <w:bCs/>
+          <w:noProof/>
+          <w:lang w:val="en-US"/>
+        </w:rPr>
+        <w:lastRenderedPageBreak/>
+        <w:drawing>
+          <wp:inline distT="0" distB="0" distL="0" distR="0" wp14:anchorId="6887D0DB" wp14:editId="2DB5CA6D">
+            <wp:extent cx="5939790" cy="1560996"/>
+            <wp:effectExtent l="0" t="0" r="3810" b="1270"/>
+            <wp:docPr id="1405042124" name="Picture 1"/>
+            <wp:cNvGraphicFramePr>
+              <a:graphicFrameLocks xmlns:a="http://schemas.openxmlformats.org/drawingml/2006/main" noChangeAspect="1"/>
+            </wp:cNvGraphicFramePr>
+            <a:graphic xmlns:a="http://schemas.openxmlformats.org/drawingml/2006/main">
+              <a:graphicData uri="http://schemas.openxmlformats.org/drawingml/2006/picture">
+                <pic:pic xmlns:pic="http://schemas.openxmlformats.org/drawingml/2006/picture">
+                  <pic:nvPicPr>
+                    <pic:cNvPr id="1405042124" name=""/>
+                    <pic:cNvPicPr/>
+                  </pic:nvPicPr>
+                  <pic:blipFill rotWithShape="1">
+                    <a:blip r:embed="rId12"/>
+                    <a:srcRect t="46699"/>
+                    <a:stretch/>
+                  </pic:blipFill>
+                  <pic:spPr bwMode="auto">
+                    <a:xfrm>
+                      <a:off x="0" y="0"/>
+                      <a:ext cx="5939790" cy="1560996"/>
+                    </a:xfrm>
+                    <a:prstGeom prst="rect">
+                      <a:avLst/>
+                    </a:prstGeom>
+                    <a:ln>
+                      <a:noFill/>
+                    </a:ln>
+                    <a:extLst>
+                      <a:ext uri="{53640926-AAD7-44D8-BBD7-CCE9431645EC}">
+                        <a14:shadowObscured xmlns:a14="http://schemas.microsoft.com/office/drawing/2010/main"/>
+                      </a:ext>
+                    </a:extLst>
+                  </pic:spPr>
+                </pic:pic>
+              </a:graphicData>
+            </a:graphic>
+          </wp:inline>
+        </w:drawing>
+      </w:r>
+    </w:p>
+    <w:p>
+      <w:pPr>
+        <w:spacing w:after="0"/>
+        <w:jc w:val="center"/>
+        <w:rPr>
+          <w:rFonts w:cs="Times New Roman"/>
+          <w:lang w:val="en-US"/>
+        </w:rPr>
+      </w:pPr>
+      <w:r>
+        <w:rPr>
+          <w:rFonts w:cs="Times New Roman"/>
+          <w:b/>
+          <w:bCs/>
+          <w:lang w:val="uk-UA"/>
+        </w:rPr>
+        <w:t xml:space="preserve">Рис. 7 – </w:t>
+      </w:r>
+      <w:proofErr w:type="spellStart"/>
+      <w:r>
+        <w:rPr>
+          <w:rFonts w:cs="Times New Roman"/>
+          <w:lang w:val="uk-UA"/>
+        </w:rPr>
+        <w:t>ендпоінти</w:t>
+      </w:r>
+      <w:proofErr w:type="spellEnd"/>
+      <w:r>
+        <w:rPr>
+          <w:rFonts w:cs="Times New Roman"/>
+          <w:lang w:val="uk-UA"/>
+        </w:rPr>
+        <w:t xml:space="preserve"> для </w:t>
+      </w:r>
+      <w:proofErr w:type="spellStart"/>
+      <w:r>
+        <w:rPr>
+          <w:rFonts w:cs="Times New Roman"/>
+          <w:lang w:val="en-US"/>
+        </w:rPr>
+        <w:t>TimeSlots</w:t>
+      </w:r>
+      <w:proofErr w:type="spellEnd"/>
+    </w:p>
+    <w:p>
+      <w:pPr>
+        <w:spacing w:after="0"/>
+        <w:jc w:val="center"/>
+        <w:rPr>
+          <w:rFonts w:cs="Times New Roman"/>
+          <w:lang w:val="en-US"/>
+        </w:rPr>
+      </w:pPr>
+    </w:p>
+    <w:p>
+      <w:pPr>
+        <w:spacing w:after="0"/>
+        <w:ind w:firstLine="720"/>
+        <w:jc w:val="both"/>
+        <w:rPr>
+          <w:rFonts w:asciiTheme="minorHAnsi" w:hAnsiTheme="minorHAnsi" w:cstheme="minorHAnsi"/>
+          <w:lang w:val="en-US"/>
+        </w:rPr>
+      </w:pPr>
+      <w:r>
+        <w:rPr>
+          <w:rFonts w:cs="Times New Roman"/>
+          <w:lang w:val="uk-UA"/>
+        </w:rPr>
+        <w:t xml:space="preserve">Окрім звичайних </w:t>
+      </w:r>
+      <w:r>
+        <w:rPr>
+          <w:rFonts w:cs="Times New Roman"/>
+          <w:lang w:val="en-US"/>
+        </w:rPr>
+        <w:t>CRUD</w:t>
+      </w:r>
+      <w:r>
+        <w:rPr>
+          <w:rFonts w:cs="Times New Roman"/>
+          <w:lang w:val="en-US"/>
+        </w:rPr>
+        <w:t xml:space="preserve"> </w:t>
+      </w:r>
+      <w:r>
+        <w:rPr>
+          <w:rFonts w:cs="Times New Roman"/>
+          <w:lang w:val="uk-UA"/>
+        </w:rPr>
+        <w:t xml:space="preserve">операцій тут варто відмітити наступні </w:t>
+      </w:r>
+      <w:proofErr w:type="spellStart"/>
+      <w:r>
+        <w:rPr>
+          <w:rFonts w:cs="Times New Roman"/>
+          <w:lang w:val="uk-UA"/>
+        </w:rPr>
+        <w:t>ендпоінти</w:t>
+      </w:r>
+      <w:proofErr w:type="spellEnd"/>
+      <w:r>
+        <w:rPr>
+          <w:rFonts w:cs="Times New Roman"/>
+          <w:lang w:val="uk-UA"/>
+        </w:rPr>
+        <w:t xml:space="preserve">: </w:t>
+      </w:r>
+      <w:r>
+        <w:rPr>
+          <w:rFonts w:asciiTheme="minorHAnsi" w:hAnsiTheme="minorHAnsi" w:cstheme="minorHAnsi"/>
+          <w:lang w:val="en-US"/>
+        </w:rPr>
+        <w:t>/timeslots/by-</w:t>
+      </w:r>
+      <w:proofErr w:type="spellStart"/>
+      <w:r>
+        <w:rPr>
+          <w:rFonts w:asciiTheme="minorHAnsi" w:hAnsiTheme="minorHAnsi" w:cstheme="minorHAnsi"/>
+          <w:lang w:val="en-US"/>
+        </w:rPr>
+        <w:t>speciality</w:t>
+      </w:r>
+      <w:proofErr w:type="spellEnd"/>
+      <w:r>
+        <w:rPr>
+          <w:rFonts w:asciiTheme="minorHAnsi" w:hAnsiTheme="minorHAnsi" w:cstheme="minorHAnsi"/>
+          <w:lang w:val="en-US"/>
+        </w:rPr>
+        <w:t>/{</w:t>
+      </w:r>
+      <w:proofErr w:type="spellStart"/>
+      <w:r>
+        <w:rPr>
+          <w:rFonts w:asciiTheme="minorHAnsi" w:hAnsiTheme="minorHAnsi" w:cstheme="minorHAnsi"/>
+          <w:lang w:val="en-US"/>
+        </w:rPr>
+        <w:t>speciality</w:t>
+      </w:r>
+      <w:proofErr w:type="spellEnd"/>
+      <w:r>
+        <w:rPr>
+          <w:rFonts w:asciiTheme="minorHAnsi" w:hAnsiTheme="minorHAnsi" w:cstheme="minorHAnsi"/>
+          <w:lang w:val="en-US"/>
+        </w:rPr>
+        <w:t>}, /timeslots/by-doctor/{</w:t>
+      </w:r>
+      <w:proofErr w:type="spellStart"/>
+      <w:r>
+        <w:rPr>
+          <w:rFonts w:asciiTheme="minorHAnsi" w:hAnsiTheme="minorHAnsi" w:cstheme="minorHAnsi"/>
+          <w:lang w:val="en-US"/>
+        </w:rPr>
+        <w:t>doctorId</w:t>
+      </w:r>
+      <w:proofErr w:type="spellEnd"/>
+      <w:r>
+        <w:rPr>
+          <w:rFonts w:asciiTheme="minorHAnsi" w:hAnsiTheme="minorHAnsi" w:cstheme="minorHAnsi"/>
+          <w:lang w:val="en-US"/>
+        </w:rPr>
+        <w:t xml:space="preserve">} </w:t>
+      </w:r>
+      <w:r>
+        <w:rPr>
+          <w:rFonts w:asciiTheme="minorHAnsi" w:hAnsiTheme="minorHAnsi" w:cstheme="minorHAnsi"/>
+          <w:lang w:val="uk-UA"/>
+        </w:rPr>
+        <w:t xml:space="preserve">та </w:t>
+      </w:r>
+      <w:r>
+        <w:rPr>
+          <w:rFonts w:asciiTheme="minorHAnsi" w:hAnsiTheme="minorHAnsi" w:cstheme="minorHAnsi"/>
+          <w:lang w:val="en-US"/>
+        </w:rPr>
+        <w:t>/card/{</w:t>
+      </w:r>
+      <w:proofErr w:type="spellStart"/>
+      <w:r>
+        <w:rPr>
+          <w:rFonts w:asciiTheme="minorHAnsi" w:hAnsiTheme="minorHAnsi" w:cstheme="minorHAnsi"/>
+          <w:lang w:val="en-US"/>
+        </w:rPr>
+        <w:t>patientId</w:t>
+      </w:r>
+      <w:proofErr w:type="spellEnd"/>
+      <w:r>
+        <w:rPr>
+          <w:rFonts w:asciiTheme="minorHAnsi" w:hAnsiTheme="minorHAnsi" w:cstheme="minorHAnsi"/>
+          <w:lang w:val="en-US"/>
+        </w:rPr>
+        <w:t>}</w:t>
+      </w:r>
+      <w:r>
+        <w:rPr>
+          <w:rFonts w:asciiTheme="minorHAnsi" w:hAnsiTheme="minorHAnsi" w:cstheme="minorHAnsi"/>
+          <w:lang w:val="en-US"/>
+        </w:rPr>
+        <w:t>.</w:t>
+      </w:r>
+    </w:p>
+    <w:p>
+      <w:pPr>
+        <w:spacing w:after="0"/>
+        <w:ind w:firstLine="720"/>
+        <w:jc w:val="both"/>
+        <w:rPr>
+          <w:rFonts w:asciiTheme="minorHAnsi" w:hAnsiTheme="minorHAnsi" w:cstheme="minorHAnsi"/>
+          <w:lang w:val="en-US"/>
+        </w:rPr>
+      </w:pPr>
+    </w:p>
+    <w:p>
+      <w:pPr>
+        <w:spacing w:after="0"/>
+        <w:ind w:firstLine="720"/>
+        <w:jc w:val="both"/>
+        <w:rPr>
+          <w:rFonts w:asciiTheme="minorHAnsi" w:hAnsiTheme="minorHAnsi" w:cstheme="minorHAnsi"/>
+          <w:b/>
+          <w:bCs/>
+          <w:lang w:val="en-US"/>
+        </w:rPr>
+      </w:pPr>
+      <w:r>
+        <w:rPr>
+          <w:rFonts w:asciiTheme="minorHAnsi" w:hAnsiTheme="minorHAnsi" w:cstheme="minorHAnsi"/>
+          <w:b/>
+          <w:bCs/>
+          <w:lang w:val="en-US"/>
+        </w:rPr>
+        <w:t>/timeslots/by-</w:t>
+      </w:r>
+      <w:proofErr w:type="spellStart"/>
+      <w:r>
+        <w:rPr>
+          <w:rFonts w:asciiTheme="minorHAnsi" w:hAnsiTheme="minorHAnsi" w:cstheme="minorHAnsi"/>
+          <w:b/>
+          <w:bCs/>
+          <w:lang w:val="en-US"/>
+        </w:rPr>
+        <w:t>speciality</w:t>
+      </w:r>
+      <w:proofErr w:type="spellEnd"/>
+      <w:r>
+        <w:rPr>
+          <w:rFonts w:asciiTheme="minorHAnsi" w:hAnsiTheme="minorHAnsi" w:cstheme="minorHAnsi"/>
+          <w:b/>
+          <w:bCs/>
+          <w:lang w:val="en-US"/>
+        </w:rPr>
+        <w:t>/{</w:t>
+      </w:r>
+      <w:proofErr w:type="spellStart"/>
+      <w:r>
+        <w:rPr>
+          <w:rFonts w:asciiTheme="minorHAnsi" w:hAnsiTheme="minorHAnsi" w:cstheme="minorHAnsi"/>
+          <w:b/>
+          <w:bCs/>
+          <w:lang w:val="en-US"/>
+        </w:rPr>
+        <w:t>speciality</w:t>
+      </w:r>
+      <w:proofErr w:type="spellEnd"/>
+      <w:r>
+        <w:rPr>
+          <w:rFonts w:asciiTheme="minorHAnsi" w:hAnsiTheme="minorHAnsi" w:cstheme="minorHAnsi"/>
+          <w:b/>
+          <w:bCs/>
+          <w:lang w:val="en-US"/>
+        </w:rPr>
+        <w:t>}</w:t>
+      </w:r>
+    </w:p>
+    <w:p>
+      <w:pPr>
+        <w:pStyle w:val="ListParagraph"/>
+        <w:numPr>
+          <w:ilvl w:val="0"/>
+          <w:numId w:val="4"/>
+        </w:numPr>
+        <w:spacing w:after="0"/>
+        <w:jc w:val="both"/>
+        <w:rPr>
+          <w:rFonts w:asciiTheme="minorHAnsi" w:hAnsiTheme="minorHAnsi" w:cstheme="minorHAnsi"/>
+          <w:lang w:val="uk-UA"/>
+        </w:rPr>
+      </w:pPr>
+      <w:r>
+        <w:rPr>
+          <w:rFonts w:cs="Times New Roman"/>
+          <w:lang w:val="uk-UA"/>
+        </w:rPr>
+        <w:t xml:space="preserve">повертає всі доступні </w:t>
+      </w:r>
+      <w:proofErr w:type="spellStart"/>
+      <w:r>
+        <w:rPr>
+          <w:rFonts w:cs="Times New Roman"/>
+          <w:lang w:val="uk-UA"/>
+        </w:rPr>
+        <w:t>таймслоти</w:t>
+      </w:r>
+      <w:proofErr w:type="spellEnd"/>
+      <w:r>
+        <w:rPr>
+          <w:rFonts w:cs="Times New Roman"/>
+          <w:lang w:val="uk-UA"/>
+        </w:rPr>
+        <w:t xml:space="preserve"> всіх лікарів, що спеціалізуються обраним профілем.</w:t>
+      </w:r>
+    </w:p>
+    <w:p>
+      <w:pPr>
+        <w:spacing w:after="0"/>
+        <w:ind w:firstLine="720"/>
+        <w:jc w:val="both"/>
+        <w:rPr>
+          <w:rFonts w:cs="Times New Roman"/>
+          <w:lang w:val="uk-UA"/>
+        </w:rPr>
+      </w:pPr>
+    </w:p>
+    <w:p>
+      <w:pPr>
+        <w:spacing w:after="0"/>
+        <w:ind w:firstLine="720"/>
+        <w:jc w:val="both"/>
+        <w:rPr>
+          <w:rFonts w:cs="Times New Roman"/>
+          <w:b/>
+          <w:bCs/>
+          <w:lang w:val="uk-UA"/>
+        </w:rPr>
+      </w:pPr>
+      <w:r>
+        <w:rPr>
+          <w:rFonts w:asciiTheme="minorHAnsi" w:hAnsiTheme="minorHAnsi" w:cstheme="minorHAnsi"/>
+          <w:b/>
+          <w:bCs/>
+          <w:lang w:val="en-US"/>
+        </w:rPr>
+        <w:t>/timeslots/by-doctor/{</w:t>
+      </w:r>
+      <w:proofErr w:type="spellStart"/>
+      <w:r>
+        <w:rPr>
+          <w:rFonts w:asciiTheme="minorHAnsi" w:hAnsiTheme="minorHAnsi" w:cstheme="minorHAnsi"/>
+          <w:b/>
+          <w:bCs/>
+          <w:lang w:val="en-US"/>
+        </w:rPr>
+        <w:t>doctorId</w:t>
+      </w:r>
+      <w:proofErr w:type="spellEnd"/>
+      <w:r>
+        <w:rPr>
+          <w:rFonts w:asciiTheme="minorHAnsi" w:hAnsiTheme="minorHAnsi" w:cstheme="minorHAnsi"/>
+          <w:b/>
+          <w:bCs/>
+          <w:lang w:val="en-US"/>
+        </w:rPr>
+        <w:t>}</w:t>
+      </w:r>
+    </w:p>
+    <w:p>
+      <w:pPr>
+        <w:pStyle w:val="ListParagraph"/>
+        <w:numPr>
+          <w:ilvl w:val="0"/>
+          <w:numId w:val="4"/>
+        </w:numPr>
+        <w:spacing w:after="0"/>
+        <w:jc w:val="both"/>
+        <w:rPr>
+          <w:rFonts w:cs="Times New Roman"/>
+          <w:lang w:val="uk-UA"/>
+        </w:rPr>
+      </w:pPr>
+      <w:r>
+        <w:rPr>
+          <w:rFonts w:cs="Times New Roman"/>
+          <w:lang w:val="uk-UA"/>
+        </w:rPr>
+        <w:t xml:space="preserve">повертає всі доступні </w:t>
+      </w:r>
+      <w:proofErr w:type="spellStart"/>
+      <w:r>
+        <w:rPr>
+          <w:rFonts w:cs="Times New Roman"/>
+          <w:lang w:val="uk-UA"/>
+        </w:rPr>
+        <w:t>таймслоти</w:t>
+      </w:r>
+      <w:proofErr w:type="spellEnd"/>
+      <w:r>
+        <w:rPr>
+          <w:rFonts w:cs="Times New Roman"/>
+          <w:lang w:val="uk-UA"/>
+        </w:rPr>
+        <w:t xml:space="preserve"> обраного лікаря (вказаного його </w:t>
+      </w:r>
+      <w:r>
+        <w:rPr>
+          <w:rFonts w:cs="Times New Roman"/>
+          <w:lang w:val="en-US"/>
+        </w:rPr>
+        <w:t>ID</w:t>
+      </w:r>
+      <w:r>
+        <w:rPr>
+          <w:rFonts w:cs="Times New Roman"/>
+        </w:rPr>
+        <w:t>).</w:t>
+      </w:r>
+    </w:p>
+    <w:p>
+      <w:pPr>
+        <w:spacing w:after="0"/>
+        <w:jc w:val="both"/>
+        <w:rPr>
+          <w:rFonts w:cs="Times New Roman"/>
+          <w:lang w:val="uk-UA"/>
+        </w:rPr>
+      </w:pPr>
+    </w:p>
+    <w:p>
+      <w:pPr>
+        <w:spacing w:after="0"/>
+        <w:ind w:firstLine="708"/>
+        <w:jc w:val="both"/>
+        <w:rPr>
+          <w:rFonts w:asciiTheme="minorHAnsi" w:hAnsiTheme="minorHAnsi" w:cstheme="minorHAnsi"/>
+          <w:b/>
+          <w:bCs/>
+          <w:lang w:val="en-US"/>
+        </w:rPr>
+      </w:pPr>
+      <w:r>
+        <w:rPr>
+          <w:rFonts w:asciiTheme="minorHAnsi" w:hAnsiTheme="minorHAnsi" w:cstheme="minorHAnsi"/>
+          <w:b/>
+          <w:bCs/>
+          <w:lang w:val="en-US"/>
+        </w:rPr>
+        <w:t>/card/{</w:t>
+      </w:r>
+      <w:proofErr w:type="spellStart"/>
+      <w:r>
+        <w:rPr>
+          <w:rFonts w:asciiTheme="minorHAnsi" w:hAnsiTheme="minorHAnsi" w:cstheme="minorHAnsi"/>
+          <w:b/>
+          <w:bCs/>
+          <w:lang w:val="en-US"/>
+        </w:rPr>
+        <w:t>patientId</w:t>
+      </w:r>
+      <w:proofErr w:type="spellEnd"/>
+      <w:r>
+        <w:rPr>
+          <w:rFonts w:asciiTheme="minorHAnsi" w:hAnsiTheme="minorHAnsi" w:cstheme="minorHAnsi"/>
+          <w:b/>
+          <w:bCs/>
+          <w:lang w:val="en-US"/>
+        </w:rPr>
+        <w:t>}</w:t>
+      </w:r>
+    </w:p>
+    <w:p>
+      <w:pPr>
+        <w:pStyle w:val="ListParagraph"/>
+        <w:numPr>
+          <w:ilvl w:val="0"/>
+          <w:numId w:val="4"/>
+        </w:numPr>
+        <w:spacing w:after="0"/>
+        <w:jc w:val="both"/>
+        <w:rPr>
+          <w:rFonts w:cs="Times New Roman"/>
+          <w:b/>
+          <w:bCs/>
+          <w:lang w:val="uk-UA"/>
+        </w:rPr>
+      </w:pPr>
+      <w:r>
+        <w:rPr>
+          <w:rFonts w:cs="Times New Roman"/>
+          <w:lang w:val="uk-UA"/>
+        </w:rPr>
+        <w:t>повертає всі записи вказаного пацієнта, що являє собою його картку.</w:t>
+      </w:r>
+    </w:p>
+    <w:p>
+      <w:pPr>
+        <w:spacing w:line="259" w:lineRule="auto"/>
+        <w:rPr>
+          <w:rFonts w:cs="Times New Roman"/>
+          <w:b/>
+          <w:bCs/>
+          <w:lang w:val="uk-UA"/>
+        </w:rPr>
+      </w:pPr>
+      <w:r>
+        <w:rPr>
+          <w:rFonts w:cs="Times New Roman"/>
+          <w:b/>
+          <w:bCs/>
+          <w:lang w:val="uk-UA"/>
+        </w:rPr>
+        <w:br w:type="page"/>
+      </w:r>
+    </w:p>
+    <w:p>
+      <w:pPr>
+        <w:spacing w:after="0"/>
+        <w:ind w:firstLine="720"/>
+        <w:jc w:val="both"/>
+        <w:rPr>
+          <w:rFonts w:cs="Times New Roman"/>
+          <w:b/>
+          <w:bCs/>
+          <w:lang w:val="uk-UA"/>
+        </w:rPr>
+      </w:pPr>
+      <w:r>
+        <w:rPr>
+          <w:rFonts w:cs="Times New Roman"/>
+          <w:b/>
+          <w:bCs/>
+          <w:lang w:val="uk-UA"/>
+        </w:rPr>
+        <w:lastRenderedPageBreak/>
         <w:t xml:space="preserve">Висновок: </w:t>
       </w:r>
-      <w:r>
-        <w:rPr>
-          <w:rFonts w:cs="Times New Roman"/>
-          <w:lang w:val="uk-UA"/>
-        </w:rPr>
-        <w:t>в ході виконання</w:t>
-      </w:r>
-      <w:r>
-        <w:rPr>
-          <w:rFonts w:cs="Times New Roman"/>
-          <w:lang w:val="uk-UA"/>
-        </w:rPr>
-        <w:t xml:space="preserve"> першої частини</w:t>
-      </w:r>
-      <w:r>
-        <w:rPr>
-          <w:rFonts w:cs="Times New Roman"/>
-          <w:lang w:val="uk-UA"/>
-        </w:rPr>
-        <w:t xml:space="preserve"> даної лабораторної роботи було створено власну реалізацію</w:t>
-      </w:r>
-      <w:r>
-        <w:rPr>
+    </w:p>
+    <w:p>
+      <w:pPr>
+        <w:spacing w:after="0"/>
+        <w:ind w:firstLine="720"/>
+        <w:jc w:val="both"/>
+        <w:rPr>
+          <w:rFonts w:cs="Times New Roman"/>
+          <w:b/>
+          <w:bCs/>
+          <w:lang w:val="uk-UA"/>
+        </w:rPr>
+      </w:pPr>
+    </w:p>
+    <w:p>
+      <w:pPr>
+        <w:spacing w:after="0"/>
+        <w:ind w:firstLine="720"/>
+        <w:jc w:val="both"/>
+        <w:rPr>
+          <w:rFonts w:cs="Times New Roman"/>
+          <w:lang w:val="uk-UA"/>
+        </w:rPr>
+      </w:pPr>
+      <w:r>
+        <w:rPr>
+          <w:rFonts w:cs="Times New Roman"/>
+          <w:lang w:val="uk-UA"/>
+        </w:rPr>
+        <w:t xml:space="preserve">Отже, в результаті виконання даної лабораторної роботи було створено набір діаграм за методологією С4, за заданою предметною областю,  в даному випадку – </w:t>
+      </w:r>
+      <w:r>
+        <w:rPr>
+          <w:rFonts w:cs="Times New Roman"/>
+          <w:lang w:val="uk-UA"/>
+        </w:rPr>
+        <w:t>Реєстратура</w:t>
+      </w:r>
+      <w:r>
+        <w:rPr>
+          <w:rFonts w:cs="Times New Roman"/>
           <w:lang w:val="uk-UA"/>
         </w:rPr>
         <w:t xml:space="preserve"> </w:t>
       </w:r>
       <w:r>
         <w:rPr>
-          <w:lang w:val="uk-UA"/>
-        </w:rPr>
-        <w:t>узагальненої</w:t>
-      </w:r>
-      <w:r>
-        <w:rPr>
-          <w:rFonts w:cs="Times New Roman"/>
-          <w:lang w:val="uk-UA"/>
-        </w:rPr>
-        <w:t xml:space="preserve"> колекції, а саме списку. При цьому було використано інтерфейси </w:t>
-      </w:r>
-      <w:proofErr w:type="spellStart"/>
-      <w:r>
-        <w:rPr>
-          <w:rFonts w:cs="Times New Roman"/>
-          <w:lang w:val="en-US"/>
-        </w:rPr>
-        <w:t>IList</w:t>
-      </w:r>
-      <w:proofErr w:type="spellEnd"/>
-      <w:r>
-        <w:rPr>
-          <w:rFonts w:cs="Times New Roman"/>
-        </w:rPr>
-        <w:t>&lt;</w:t>
-      </w:r>
-      <w:r>
-        <w:rPr>
-          <w:rFonts w:cs="Times New Roman"/>
-          <w:lang w:val="en-US"/>
-        </w:rPr>
-        <w:t>T</w:t>
-      </w:r>
-      <w:r>
-        <w:rPr>
-          <w:rFonts w:cs="Times New Roman"/>
-        </w:rPr>
-        <w:t xml:space="preserve">&gt; </w:t>
-      </w:r>
-      <w:r>
-        <w:rPr>
-          <w:rFonts w:cs="Times New Roman"/>
-          <w:lang w:val="uk-UA"/>
-        </w:rPr>
-        <w:t xml:space="preserve">та </w:t>
-      </w:r>
-      <w:proofErr w:type="spellStart"/>
-      <w:r>
-        <w:rPr>
-          <w:rFonts w:cs="Times New Roman"/>
-          <w:lang w:val="en-US"/>
-        </w:rPr>
-        <w:t>IList</w:t>
-      </w:r>
-      <w:proofErr w:type="spellEnd"/>
-      <w:r>
-        <w:rPr>
-          <w:rFonts w:cs="Times New Roman"/>
-          <w:lang w:val="uk-UA"/>
-        </w:rPr>
-        <w:t>, а також було продемонстровано використання подій (</w:t>
-      </w:r>
-      <w:r>
-        <w:rPr>
-          <w:rFonts w:cs="Times New Roman"/>
-          <w:lang w:val="en-US"/>
-        </w:rPr>
-        <w:t>event</w:t>
-      </w:r>
-      <w:r>
-        <w:rPr>
-          <w:rFonts w:cs="Times New Roman"/>
-        </w:rPr>
-        <w:t xml:space="preserve">) </w:t>
-      </w:r>
-      <w:r>
-        <w:rPr>
-          <w:lang w:val="uk-UA"/>
-        </w:rPr>
-        <w:t>та</w:t>
-      </w:r>
-      <w:r>
+          <w:rFonts w:cs="Times New Roman"/>
+          <w:lang w:val="uk-UA"/>
+        </w:rPr>
+        <w:t>лікарні. Запис до</w:t>
+      </w:r>
+      <w:r>
+        <w:rPr>
+          <w:rFonts w:cs="Times New Roman"/>
+          <w:lang w:val="uk-UA"/>
+        </w:rPr>
         <w:t xml:space="preserve"> </w:t>
       </w:r>
       <w:r>
         <w:rPr>
-          <w:lang w:val="uk-UA"/>
-        </w:rPr>
-        <w:t>обробку виключних ситуацій</w:t>
-      </w:r>
-      <w:r>
-        <w:rPr>
-          <w:rFonts w:cs="Times New Roman"/>
-          <w:lang w:val="uk-UA"/>
-        </w:rPr>
-        <w:t>.</w:t>
-      </w:r>
-      <w:r>
-        <w:rPr>
-          <w:rFonts w:cs="Times New Roman"/>
+          <w:rFonts w:cs="Times New Roman"/>
+          <w:lang w:val="uk-UA"/>
+        </w:rPr>
+        <w:t>лікарів на</w:t>
+      </w:r>
+      <w:r>
+        <w:rPr>
+          <w:rFonts w:cs="Times New Roman"/>
+          <w:lang w:val="uk-UA"/>
         </w:rPr>
         <w:t xml:space="preserve"> </w:t>
       </w:r>
@@ -2848,7 +3660,154 @@
           <w:rFonts w:cs="Times New Roman"/>
           <w:lang w:val="uk-UA"/>
         </w:rPr>
-        <w:t>Результат роботи продемонстровано в консольному застосунку, який використовує всі методи створеної колекції.</w:t>
+        <w:t>прийом</w:t>
+      </w:r>
+      <w:r>
+        <w:rPr>
+          <w:rFonts w:cs="Times New Roman"/>
+          <w:lang w:val="uk-UA"/>
+        </w:rPr>
+        <w:t xml:space="preserve">. Таким чином, було задокументовано 4 діаграми - </w:t>
+      </w:r>
+      <w:r>
+        <w:rPr>
+          <w:lang w:val="en-US"/>
+        </w:rPr>
+        <w:t>System</w:t>
+      </w:r>
+      <w:r>
+        <w:rPr>
+          <w:lang w:val="uk-UA"/>
+        </w:rPr>
+        <w:t xml:space="preserve"> </w:t>
+      </w:r>
+      <w:r>
+        <w:rPr>
+          <w:lang w:val="en-US"/>
+        </w:rPr>
+        <w:t>Context</w:t>
+      </w:r>
+      <w:r>
+        <w:rPr>
+          <w:lang w:val="uk-UA"/>
+        </w:rPr>
+        <w:t xml:space="preserve"> </w:t>
+      </w:r>
+      <w:r>
+        <w:rPr>
+          <w:lang w:val="en-US"/>
+        </w:rPr>
+        <w:t>Diagram</w:t>
+      </w:r>
+      <w:r>
+        <w:rPr>
+          <w:lang w:val="uk-UA"/>
+        </w:rPr>
+        <w:t xml:space="preserve">, </w:t>
+      </w:r>
+      <w:r>
+        <w:rPr>
+          <w:lang w:val="en-US"/>
+        </w:rPr>
+        <w:t>Container</w:t>
+      </w:r>
+      <w:r>
+        <w:rPr>
+          <w:lang w:val="uk-UA"/>
+        </w:rPr>
+        <w:t xml:space="preserve"> </w:t>
+      </w:r>
+      <w:r>
+        <w:rPr>
+          <w:lang w:val="en-US"/>
+        </w:rPr>
+        <w:t>Diagram</w:t>
+      </w:r>
+      <w:r>
+        <w:rPr>
+          <w:lang w:val="uk-UA"/>
+        </w:rPr>
+        <w:t xml:space="preserve">, </w:t>
+      </w:r>
+      <w:r>
+        <w:rPr>
+          <w:lang w:val="en-US"/>
+        </w:rPr>
+        <w:t>Component</w:t>
+      </w:r>
+      <w:r>
+        <w:rPr>
+          <w:lang w:val="uk-UA"/>
+        </w:rPr>
+        <w:t xml:space="preserve"> </w:t>
+      </w:r>
+      <w:r>
+        <w:rPr>
+          <w:lang w:val="en-US"/>
+        </w:rPr>
+        <w:t>Diagram</w:t>
+      </w:r>
+      <w:r>
+        <w:rPr>
+          <w:lang w:val="uk-UA"/>
+        </w:rPr>
+        <w:t xml:space="preserve"> та </w:t>
+      </w:r>
+      <w:r>
+        <w:rPr>
+          <w:rFonts w:cs="Times New Roman"/>
+          <w:lang w:val="en-US"/>
+        </w:rPr>
+        <w:t>Code</w:t>
+      </w:r>
+      <w:r>
+        <w:rPr>
+          <w:rFonts w:cs="Times New Roman"/>
+          <w:lang w:val="uk-UA"/>
+        </w:rPr>
+        <w:t xml:space="preserve"> </w:t>
+      </w:r>
+      <w:r>
+        <w:rPr>
+          <w:rFonts w:cs="Times New Roman"/>
+          <w:lang w:val="en-US"/>
+        </w:rPr>
+        <w:t>Diagram</w:t>
+      </w:r>
+      <w:r>
+        <w:rPr>
+          <w:rFonts w:cs="Times New Roman"/>
+          <w:lang w:val="uk-UA"/>
+        </w:rPr>
+        <w:t xml:space="preserve">. Окрім того додано </w:t>
+      </w:r>
+      <w:r>
+        <w:rPr>
+          <w:rFonts w:cs="Times New Roman"/>
+          <w:lang w:val="en-US"/>
+        </w:rPr>
+        <w:t>ER</w:t>
+      </w:r>
+      <w:r>
+        <w:rPr>
+          <w:rFonts w:cs="Times New Roman"/>
+          <w:lang w:val="uk-UA"/>
+        </w:rPr>
+        <w:t xml:space="preserve">-модель спроєктованої бази даних. За створеними діаграмами був написаний «шаблон» майбутнього </w:t>
+      </w:r>
+      <w:r>
+        <w:rPr>
+          <w:rFonts w:cs="Times New Roman"/>
+          <w:lang w:val="en-US"/>
+        </w:rPr>
+        <w:t>API</w:t>
+      </w:r>
+      <w:r>
+        <w:rPr>
+          <w:rFonts w:cs="Times New Roman"/>
+          <w:lang w:val="uk-UA"/>
+        </w:rPr>
+        <w:t>. Відповідні контракти додано в звіт.</w:t>
       </w:r>
     </w:p>
     <w:p>
@@ -2857,126 +3816,20 @@
         <w:ind w:firstLine="720"/>
         <w:jc w:val="both"/>
         <w:rPr>
-          <w:rFonts w:cs="Times New Roman"/>
-          <w:lang w:val="uk-UA"/>
-        </w:rPr>
-      </w:pPr>
-      <w:r>
-        <w:rPr>
-          <w:rFonts w:cs="Times New Roman"/>
-          <w:lang w:val="uk-UA"/>
-        </w:rPr>
-        <w:t xml:space="preserve">У даній частині для вже створеної колекції були написані тести, які покривають всю логіку колекції. Виконуючи лабораторну роботу, було вивчено поняття </w:t>
-      </w:r>
-      <w:r>
-        <w:rPr>
-          <w:rFonts w:cs="Times New Roman"/>
-          <w:lang w:val="uk-UA"/>
-        </w:rPr>
-        <w:t>модульне тестування</w:t>
-      </w:r>
-      <w:r>
-        <w:rPr>
-          <w:rFonts w:cs="Times New Roman"/>
-          <w:lang w:val="uk-UA"/>
-        </w:rPr>
-        <w:t xml:space="preserve">, </w:t>
-      </w:r>
-      <w:r>
-        <w:rPr>
-          <w:rFonts w:cs="Times New Roman"/>
-          <w:lang w:val="en-US"/>
-        </w:rPr>
-        <w:t>TDD</w:t>
-      </w:r>
-      <w:r>
-        <w:rPr>
-          <w:rFonts w:cs="Times New Roman"/>
-          <w:lang w:val="uk-UA"/>
-        </w:rPr>
-        <w:t>, принци</w:t>
-      </w:r>
-      <w:r>
-        <w:rPr>
-          <w:rFonts w:cs="Times New Roman"/>
-          <w:lang w:val="uk-UA"/>
-        </w:rPr>
-        <w:t>п</w:t>
-      </w:r>
-      <w:r>
-        <w:rPr>
-          <w:rFonts w:cs="Times New Roman"/>
-          <w:lang w:val="uk-UA"/>
-        </w:rPr>
-        <w:t xml:space="preserve"> “</w:t>
-      </w:r>
-      <w:r>
-        <w:rPr>
-          <w:rFonts w:cs="Times New Roman"/>
-          <w:lang w:val="en-US"/>
-        </w:rPr>
-        <w:t>Triple</w:t>
-      </w:r>
-      <w:r>
-        <w:rPr>
-          <w:rFonts w:cs="Times New Roman"/>
-          <w:lang w:val="uk-UA"/>
-        </w:rPr>
-        <w:t xml:space="preserve"> </w:t>
-      </w:r>
-      <w:r>
-        <w:rPr>
-          <w:rFonts w:cs="Times New Roman"/>
-          <w:lang w:val="en-US"/>
-        </w:rPr>
-        <w:t>A</w:t>
-      </w:r>
-      <w:r>
-        <w:rPr>
-          <w:rFonts w:cs="Times New Roman"/>
-          <w:lang w:val="uk-UA"/>
-        </w:rPr>
-        <w:t>”,</w:t>
-      </w:r>
-      <w:r>
-        <w:rPr>
-          <w:rFonts w:cs="Times New Roman"/>
-          <w:lang w:val="uk-UA"/>
-        </w:rPr>
-        <w:t xml:space="preserve"> </w:t>
-      </w:r>
-      <w:proofErr w:type="spellStart"/>
-      <w:r>
-        <w:rPr>
-          <w:rFonts w:cs="Times New Roman"/>
-          <w:lang w:val="uk-UA"/>
-        </w:rPr>
-        <w:t>Mock</w:t>
-      </w:r>
-      <w:proofErr w:type="spellEnd"/>
-      <w:r>
-        <w:rPr>
-          <w:rFonts w:cs="Times New Roman"/>
-          <w:lang w:val="uk-UA"/>
-        </w:rPr>
-        <w:t xml:space="preserve"> &amp; </w:t>
-      </w:r>
-      <w:proofErr w:type="spellStart"/>
-      <w:r>
-        <w:rPr>
-          <w:rFonts w:cs="Times New Roman"/>
-          <w:lang w:val="uk-UA"/>
-        </w:rPr>
-        <w:t>Stub</w:t>
-      </w:r>
-      <w:proofErr w:type="spellEnd"/>
-      <w:r>
-        <w:rPr>
-          <w:rFonts w:cs="Times New Roman"/>
-          <w:lang w:val="uk-UA"/>
-        </w:rPr>
-        <w:t>.</w:t>
-      </w:r>
+          <w:lang w:val="uk-UA"/>
+        </w:rPr>
+      </w:pPr>
+    </w:p>
+    <w:p>
+      <w:pPr>
+        <w:spacing w:after="0"/>
+        <w:ind w:firstLine="720"/>
+        <w:jc w:val="both"/>
+        <w:rPr>
+          <w:rFonts w:cs="Times New Roman"/>
+          <w:lang w:val="uk-UA"/>
+        </w:rPr>
+      </w:pPr>
     </w:p>
     <w:p>
       <w:pPr>
@@ -3017,7 +3870,7 @@
         <w:t xml:space="preserve">: </w:t>
       </w:r>
       <w:r>
-        <w:t>!!!</w:t>
+        <w:t>https://github.com/DenysMalanichev/HospitalRegistrar</w:t>
       </w:r>
     </w:p>
     <w:p>
@@ -3031,7 +3884,7 @@
     </w:p>
     <w:sectPr>
       <w:pgSz w:w="11906" w:h="16838" w:code="9"/>
-      <w:pgMar w:top="1134" w:right="851" w:bottom="1134" w:left="1701" w:header="709" w:footer="709" w:gutter="0"/>
+      <w:pgMar w:top="1138" w:right="850" w:bottom="1138" w:left="1699" w:header="706" w:footer="706" w:gutter="0"/>
       <w:cols w:space="708"/>
       <w:docGrid w:linePitch="360"/>
     </w:sectPr>
@@ -3042,6 +3895,118 @@
 <file path=word/numbering.xml><?xml version="1.0" encoding="utf-8"?>
 <w:numbering xmlns:wpc="http://schemas.microsoft.com/office/word/2010/wordprocessingCanvas" xmlns:cx="http://schemas.microsoft.com/office/drawing/2014/chartex" xmlns:cx1="http://schemas.microsoft.com/office/drawing/2015/9/8/chartex" xmlns:cx2="http://schemas.microsoft.com/office/drawing/2015/10/21/chartex" xmlns:cx3="http://schemas.microsoft.com/office/drawing/2016/5/9/chartex" xmlns:cx4="http://schemas.microsoft.com/office/drawing/2016/5/10/chartex" xmlns:cx5="http://schemas.microsoft.com/office/drawing/2016/5/11/chartex" xmlns:cx6="http://schemas.microsoft.com/office/drawing/2016/5/12/chartex" xmlns:cx7="http://schemas.microsoft.com/office/drawing/2016/5/13/chartex" xmlns:cx8="http://schemas.microsoft.com/office/drawing/2016/5/14/chartex" xmlns:mc="http://schemas.openxmlformats.org/markup-compatibility/2006" xmlns:aink="http://schemas.microsoft.com/office/drawing/2016/ink" xmlns:am3d="http://schemas.microsoft.com/office/drawing/2017/model3d" xmlns:o="urn:schemas-microsoft-com:office:office" xmlns:oel="http://schemas.microsoft.com/office/2019/extlst" xmlns:r="http://schemas.openxmlformats.org/officeDocument/2006/relationships" xmlns:m="http://schemas.openxmlformats.org/officeDocument/2006/math" xmlns:v="urn:schemas-microsoft-com:vml" xmlns:wp14="http://schemas.microsoft.com/office/word/2010/wordprocessingDrawing" xmlns:wp="http://schemas.openxmlformats.org/drawingml/2006/wordprocessingDrawing" xmlns:w10="urn:schemas-microsoft-com:office:word" xmlns:w="http://schemas.openxmlformats.org/wordprocessingml/2006/main" xmlns:w14="http://schemas.microsoft.com/office/word/2010/wordml" xmlns:w15="http://schemas.microsoft.com/office/word/2012/wordml" xmlns:w16cex="http://schemas.microsoft.com/office/word/2018/wordml/cex" xmlns:w16cid="http://schemas.microsoft.com/office/word/2016/wordml/cid" xmlns:w16="http://schemas.microsoft.com/office/word/2018/wordml" xmlns:w16sdtdh="http://schemas.microsoft.com/office/word/2020/wordml/sdtdatahash" xmlns:w16se="http://schemas.microsoft.com/office/word/2015/wordml/symex" xmlns:wpg="http://schemas.microsoft.com/office/word/2010/wordprocessingGroup" xmlns:wpi="http://schemas.microsoft.com/office/word/2010/wordprocessingInk" xmlns:wne="http://schemas.microsoft.com/office/word/2006/wordml" xmlns:wps="http://schemas.microsoft.com/office/word/2010/wordprocessingShape" mc:Ignorable="w14 w15 w16se w16cid w16 w16cex w16sdtdh wp14">
   <w:abstractNum w:abstractNumId="0" w15:restartNumberingAfterBreak="0">
+    <w:nsid w:val="297F1DD4"/>
+    <w:multiLevelType w:val="hybridMultilevel"/>
+    <w:tmpl w:val="293E7470"/>
+    <w:lvl w:ilvl="0" w:tplc="A210BA8C">
+      <w:numFmt w:val="bullet"/>
+      <w:lvlText w:val="-"/>
+      <w:lvlJc w:val="left"/>
+      <w:pPr>
+        <w:ind w:left="1080" w:hanging="360"/>
+      </w:pPr>
+      <w:rPr>
+        <w:rFonts w:ascii="Calibri" w:eastAsiaTheme="minorHAnsi" w:hAnsi="Calibri" w:cs="Calibri" w:hint="default"/>
+      </w:rPr>
+    </w:lvl>
+    <w:lvl w:ilvl="1" w:tplc="04090003" w:tentative="1">
+      <w:start w:val="1"/>
+      <w:numFmt w:val="bullet"/>
+      <w:lvlText w:val="o"/>
+      <w:lvlJc w:val="left"/>
+      <w:pPr>
+        <w:ind w:left="1800" w:hanging="360"/>
+      </w:pPr>
+      <w:rPr>
+        <w:rFonts w:ascii="Courier New" w:hAnsi="Courier New" w:cs="Courier New" w:hint="default"/>
+      </w:rPr>
+    </w:lvl>
+    <w:lvl w:ilvl="2" w:tplc="04090005" w:tentative="1">
+      <w:start w:val="1"/>
+      <w:numFmt w:val="bullet"/>
+      <w:lvlText w:val=""/>
+      <w:lvlJc w:val="left"/>
+      <w:pPr>
+        <w:ind w:left="2520" w:hanging="360"/>
+      </w:pPr>
+      <w:rPr>
+        <w:rFonts w:ascii="Wingdings" w:hAnsi="Wingdings" w:hint="default"/>
+      </w:rPr>
+    </w:lvl>
+    <w:lvl w:ilvl="3" w:tplc="04090001" w:tentative="1">
+      <w:start w:val="1"/>
+      <w:numFmt w:val="bullet"/>
+      <w:lvlText w:val=""/>
+      <w:lvlJc w:val="left"/>
+      <w:pPr>
+        <w:ind w:left="3240" w:hanging="360"/>
+      </w:pPr>
+      <w:rPr>
+        <w:rFonts w:ascii="Symbol" w:hAnsi="Symbol" w:hint="default"/>
+      </w:rPr>
+    </w:lvl>
+    <w:lvl w:ilvl="4" w:tplc="04090003" w:tentative="1">
+      <w:start w:val="1"/>
+      <w:numFmt w:val="bullet"/>
+      <w:lvlText w:val="o"/>
+      <w:lvlJc w:val="left"/>
+      <w:pPr>
+        <w:ind w:left="3960" w:hanging="360"/>
+      </w:pPr>
+      <w:rPr>
+        <w:rFonts w:ascii="Courier New" w:hAnsi="Courier New" w:cs="Courier New" w:hint="default"/>
+      </w:rPr>
+    </w:lvl>
+    <w:lvl w:ilvl="5" w:tplc="04090005" w:tentative="1">
+      <w:start w:val="1"/>
+      <w:numFmt w:val="bullet"/>
+      <w:lvlText w:val=""/>
+      <w:lvlJc w:val="left"/>
+      <w:pPr>
+        <w:ind w:left="4680" w:hanging="360"/>
+      </w:pPr>
+      <w:rPr>
+        <w:rFonts w:ascii="Wingdings" w:hAnsi="Wingdings" w:hint="default"/>
+      </w:rPr>
+    </w:lvl>
+    <w:lvl w:ilvl="6" w:tplc="04090001" w:tentative="1">
+      <w:start w:val="1"/>
+      <w:numFmt w:val="bullet"/>
+      <w:lvlText w:val=""/>
+      <w:lvlJc w:val="left"/>
+      <w:pPr>
+        <w:ind w:left="5400" w:hanging="360"/>
+      </w:pPr>
+      <w:rPr>
+        <w:rFonts w:ascii="Symbol" w:hAnsi="Symbol" w:hint="default"/>
+      </w:rPr>
+    </w:lvl>
+    <w:lvl w:ilvl="7" w:tplc="04090003" w:tentative="1">
+      <w:start w:val="1"/>
+      <w:numFmt w:val="bullet"/>
+      <w:lvlText w:val="o"/>
+      <w:lvlJc w:val="left"/>
+      <w:pPr>
+        <w:ind w:left="6120" w:hanging="360"/>
+      </w:pPr>
+      <w:rPr>
+        <w:rFonts w:ascii="Courier New" w:hAnsi="Courier New" w:cs="Courier New" w:hint="default"/>
+      </w:rPr>
+    </w:lvl>
+    <w:lvl w:ilvl="8" w:tplc="04090005" w:tentative="1">
+      <w:start w:val="1"/>
+      <w:numFmt w:val="bullet"/>
+      <w:lvlText w:val=""/>
+      <w:lvlJc w:val="left"/>
+      <w:pPr>
+        <w:ind w:left="6840" w:hanging="360"/>
+      </w:pPr>
+      <w:rPr>
+        <w:rFonts w:ascii="Wingdings" w:hAnsi="Wingdings" w:hint="default"/>
+      </w:rPr>
+    </w:lvl>
+  </w:abstractNum>
+  <w:abstractNum w:abstractNumId="1" w15:restartNumberingAfterBreak="0">
     <w:nsid w:val="369D5154"/>
     <w:multiLevelType w:val="hybridMultilevel"/>
     <w:tmpl w:val="6FE42174"/>
@@ -3154,7 +4119,7 @@
       </w:rPr>
     </w:lvl>
   </w:abstractNum>
-  <w:abstractNum w:abstractNumId="1" w15:restartNumberingAfterBreak="0">
+  <w:abstractNum w:abstractNumId="2" w15:restartNumberingAfterBreak="0">
     <w:nsid w:val="5DE847B3"/>
     <w:multiLevelType w:val="hybridMultilevel"/>
     <w:tmpl w:val="4F480A9A"/>
@@ -3267,7 +4232,7 @@
       </w:rPr>
     </w:lvl>
   </w:abstractNum>
-  <w:abstractNum w:abstractNumId="2" w15:restartNumberingAfterBreak="0">
+  <w:abstractNum w:abstractNumId="3" w15:restartNumberingAfterBreak="0">
     <w:nsid w:val="7407021D"/>
     <w:multiLevelType w:val="hybridMultilevel"/>
     <w:tmpl w:val="A6D001B8"/>
@@ -3381,13 +4346,16 @@
     </w:lvl>
   </w:abstractNum>
   <w:num w:numId="1" w16cid:durableId="1425222773">
-    <w:abstractNumId w:val="0"/>
+    <w:abstractNumId w:val="1"/>
   </w:num>
   <w:num w:numId="2" w16cid:durableId="1925260473">
+    <w:abstractNumId w:val="3"/>
+  </w:num>
+  <w:num w:numId="3" w16cid:durableId="1427313342">
     <w:abstractNumId w:val="2"/>
   </w:num>
-  <w:num w:numId="3" w16cid:durableId="1427313342">
-    <w:abstractNumId w:val="1"/>
+  <w:num w:numId="4" w16cid:durableId="521170963">
+    <w:abstractNumId w:val="0"/>
   </w:num>
 </w:numbering>
 </file>

</xml_diff>